<commit_message>
finished report (need format), fix acalc CLI hanler
</commit_message>
<xml_diff>
--- a/docs/report.docx
+++ b/docs/report.docx
@@ -50165,6 +50165,7 @@
       <w:r>
         <w:rPr>
           <w:rFonts w:ascii="Times New Roman" w:hAnsi="Times New Roman" w:cs="Times New Roman"/>
+          <w:noProof/>
           <w:sz w:val="28"/>
           <w:szCs w:val="28"/>
         </w:rPr>
@@ -50628,6 +50629,7 @@
       <w:r>
         <w:rPr>
           <w:rFonts w:ascii="Times New Roman" w:hAnsi="Times New Roman" w:cs="Times New Roman"/>
+          <w:noProof/>
           <w:sz w:val="28"/>
           <w:szCs w:val="28"/>
         </w:rPr>
@@ -51414,6 +51416,7 @@
       <w:r>
         <w:rPr>
           <w:rFonts w:ascii="Times New Roman" w:hAnsi="Times New Roman" w:cs="Times New Roman"/>
+          <w:noProof/>
           <w:sz w:val="28"/>
           <w:szCs w:val="28"/>
         </w:rPr>
@@ -52002,6 +52005,7 @@
       <w:r>
         <w:rPr>
           <w:rFonts w:ascii="Times New Roman" w:hAnsi="Times New Roman" w:cs="Times New Roman"/>
+          <w:noProof/>
           <w:sz w:val="28"/>
           <w:szCs w:val="28"/>
         </w:rPr>
@@ -52344,6 +52348,7 @@
       <w:r>
         <w:rPr>
           <w:rFonts w:ascii="Times New Roman" w:hAnsi="Times New Roman" w:cs="Times New Roman"/>
+          <w:noProof/>
           <w:sz w:val="28"/>
           <w:szCs w:val="28"/>
         </w:rPr>
@@ -52572,6 +52577,7 @@
       <w:r>
         <w:rPr>
           <w:rFonts w:ascii="Times New Roman" w:hAnsi="Times New Roman" w:cs="Times New Roman"/>
+          <w:noProof/>
           <w:sz w:val="28"/>
           <w:szCs w:val="28"/>
         </w:rPr>
@@ -52703,6 +52709,593 @@
         <w:pStyle w:val="ListParagraph"/>
         <w:numPr>
           <w:ilvl w:val="0"/>
+          <w:numId w:val="5"/>
+        </w:numPr>
+        <w:rPr>
+          <w:rFonts w:ascii="Times New Roman" w:hAnsi="Times New Roman" w:cs="Times New Roman"/>
+          <w:sz w:val="28"/>
+          <w:szCs w:val="28"/>
+        </w:rPr>
+      </w:pPr>
+      <w:proofErr w:type="spellStart"/>
+      <w:r>
+        <w:rPr>
+          <w:rFonts w:ascii="Times New Roman" w:hAnsi="Times New Roman" w:cs="Times New Roman"/>
+          <w:sz w:val="28"/>
+          <w:szCs w:val="28"/>
+        </w:rPr>
+        <w:t>Chuẩn</w:t>
+      </w:r>
+      <w:proofErr w:type="spellEnd"/>
+      <w:r>
+        <w:rPr>
+          <w:rFonts w:ascii="Times New Roman" w:hAnsi="Times New Roman" w:cs="Times New Roman"/>
+          <w:sz w:val="28"/>
+          <w:szCs w:val="28"/>
+        </w:rPr>
+        <w:t xml:space="preserve"> </w:t>
+      </w:r>
+      <w:proofErr w:type="spellStart"/>
+      <w:r>
+        <w:rPr>
+          <w:rFonts w:ascii="Times New Roman" w:hAnsi="Times New Roman" w:cs="Times New Roman"/>
+          <w:sz w:val="28"/>
+          <w:szCs w:val="28"/>
+        </w:rPr>
+        <w:t>hóa</w:t>
+      </w:r>
+      <w:proofErr w:type="spellEnd"/>
+      <w:r>
+        <w:rPr>
+          <w:rFonts w:ascii="Times New Roman" w:hAnsi="Times New Roman" w:cs="Times New Roman"/>
+          <w:sz w:val="28"/>
+          <w:szCs w:val="28"/>
+        </w:rPr>
+        <w:t xml:space="preserve"> </w:t>
+      </w:r>
+      <w:proofErr w:type="spellStart"/>
+      <w:r>
+        <w:rPr>
+          <w:rFonts w:ascii="Times New Roman" w:hAnsi="Times New Roman" w:cs="Times New Roman"/>
+          <w:sz w:val="28"/>
+          <w:szCs w:val="28"/>
+        </w:rPr>
+        <w:t>thuộc</w:t>
+      </w:r>
+      <w:proofErr w:type="spellEnd"/>
+      <w:r>
+        <w:rPr>
+          <w:rFonts w:ascii="Times New Roman" w:hAnsi="Times New Roman" w:cs="Times New Roman"/>
+          <w:sz w:val="28"/>
+          <w:szCs w:val="28"/>
+        </w:rPr>
+        <w:t xml:space="preserve"> </w:t>
+      </w:r>
+      <w:proofErr w:type="spellStart"/>
+      <w:r>
+        <w:rPr>
+          <w:rFonts w:ascii="Times New Roman" w:hAnsi="Times New Roman" w:cs="Times New Roman"/>
+          <w:sz w:val="28"/>
+          <w:szCs w:val="28"/>
+        </w:rPr>
+        <w:t>tính</w:t>
+      </w:r>
+      <w:proofErr w:type="spellEnd"/>
+      <w:r>
+        <w:rPr>
+          <w:rFonts w:ascii="Times New Roman" w:hAnsi="Times New Roman" w:cs="Times New Roman"/>
+          <w:sz w:val="28"/>
+          <w:szCs w:val="28"/>
+        </w:rPr>
+        <w:t xml:space="preserve"> </w:t>
+      </w:r>
+      <w:proofErr w:type="spellStart"/>
+      <w:r>
+        <w:rPr>
+          <w:rFonts w:ascii="Times New Roman" w:hAnsi="Times New Roman" w:cs="Times New Roman"/>
+          <w:sz w:val="28"/>
+          <w:szCs w:val="28"/>
+        </w:rPr>
+        <w:t>LotArea</w:t>
+      </w:r>
+      <w:proofErr w:type="spellEnd"/>
+      <w:r>
+        <w:rPr>
+          <w:rFonts w:ascii="Times New Roman" w:hAnsi="Times New Roman" w:cs="Times New Roman"/>
+          <w:sz w:val="28"/>
+          <w:szCs w:val="28"/>
+        </w:rPr>
+        <w:t xml:space="preserve"> </w:t>
+      </w:r>
+      <w:proofErr w:type="spellStart"/>
+      <w:r>
+        <w:rPr>
+          <w:rFonts w:ascii="Times New Roman" w:hAnsi="Times New Roman" w:cs="Times New Roman"/>
+          <w:sz w:val="28"/>
+          <w:szCs w:val="28"/>
+        </w:rPr>
+        <w:t>theo</w:t>
+      </w:r>
+      <w:proofErr w:type="spellEnd"/>
+      <w:r>
+        <w:rPr>
+          <w:rFonts w:ascii="Times New Roman" w:hAnsi="Times New Roman" w:cs="Times New Roman"/>
+          <w:sz w:val="28"/>
+          <w:szCs w:val="28"/>
+        </w:rPr>
+        <w:t xml:space="preserve"> min-max</w:t>
+      </w:r>
+      <w:r>
+        <w:rPr>
+          <w:rFonts w:ascii="Times New Roman" w:hAnsi="Times New Roman" w:cs="Times New Roman"/>
+          <w:sz w:val="28"/>
+          <w:szCs w:val="28"/>
+        </w:rPr>
+        <w:t xml:space="preserve"> </w:t>
+      </w:r>
+      <w:proofErr w:type="spellStart"/>
+      <w:r>
+        <w:rPr>
+          <w:rFonts w:ascii="Times New Roman" w:hAnsi="Times New Roman" w:cs="Times New Roman"/>
+          <w:sz w:val="28"/>
+          <w:szCs w:val="28"/>
+        </w:rPr>
+        <w:t>và</w:t>
+      </w:r>
+      <w:proofErr w:type="spellEnd"/>
+      <w:r>
+        <w:rPr>
+          <w:rFonts w:ascii="Times New Roman" w:hAnsi="Times New Roman" w:cs="Times New Roman"/>
+          <w:sz w:val="28"/>
+          <w:szCs w:val="28"/>
+        </w:rPr>
+        <w:t xml:space="preserve"> </w:t>
+      </w:r>
+      <w:proofErr w:type="spellStart"/>
+      <w:r>
+        <w:rPr>
+          <w:rFonts w:ascii="Times New Roman" w:hAnsi="Times New Roman" w:cs="Times New Roman"/>
+          <w:sz w:val="28"/>
+          <w:szCs w:val="28"/>
+        </w:rPr>
+        <w:t>lưu</w:t>
+      </w:r>
+      <w:proofErr w:type="spellEnd"/>
+      <w:r>
+        <w:rPr>
+          <w:rFonts w:ascii="Times New Roman" w:hAnsi="Times New Roman" w:cs="Times New Roman"/>
+          <w:sz w:val="28"/>
+          <w:szCs w:val="28"/>
+        </w:rPr>
+        <w:t xml:space="preserve"> </w:t>
+      </w:r>
+      <w:proofErr w:type="spellStart"/>
+      <w:r>
+        <w:rPr>
+          <w:rFonts w:ascii="Times New Roman" w:hAnsi="Times New Roman" w:cs="Times New Roman"/>
+          <w:sz w:val="28"/>
+          <w:szCs w:val="28"/>
+        </w:rPr>
+        <w:t>vào</w:t>
+      </w:r>
+      <w:proofErr w:type="spellEnd"/>
+      <w:r>
+        <w:rPr>
+          <w:rFonts w:ascii="Times New Roman" w:hAnsi="Times New Roman" w:cs="Times New Roman"/>
+          <w:sz w:val="28"/>
+          <w:szCs w:val="28"/>
+        </w:rPr>
+        <w:t xml:space="preserve"> file min_max_norm.csv</w:t>
+      </w:r>
+    </w:p>
+    <w:p>
+      <w:pPr>
+        <w:pStyle w:val="ListParagraph"/>
+        <w:rPr>
+          <w:rFonts w:ascii="Times New Roman" w:hAnsi="Times New Roman" w:cs="Times New Roman"/>
+          <w:sz w:val="28"/>
+          <w:szCs w:val="28"/>
+        </w:rPr>
+      </w:pPr>
+      <w:r>
+        <w:rPr>
+          <w:rFonts w:ascii="Times New Roman" w:hAnsi="Times New Roman" w:cs="Times New Roman"/>
+          <w:sz w:val="28"/>
+          <w:szCs w:val="28"/>
+        </w:rPr>
+        <w:drawing>
+          <wp:inline distT="0" distB="0" distL="0" distR="0" wp14:anchorId="0A87B233" wp14:editId="533D6ECC">
+            <wp:extent cx="5943600" cy="732790"/>
+            <wp:effectExtent l="0" t="0" r="0" b="0"/>
+            <wp:docPr id="73" name="Picture 73"/>
+            <wp:cNvGraphicFramePr>
+              <a:graphicFrameLocks xmlns:a="http://schemas.openxmlformats.org/drawingml/2006/main" noChangeAspect="1"/>
+            </wp:cNvGraphicFramePr>
+            <a:graphic xmlns:a="http://schemas.openxmlformats.org/drawingml/2006/main">
+              <a:graphicData uri="http://schemas.openxmlformats.org/drawingml/2006/picture">
+                <pic:pic xmlns:pic="http://schemas.openxmlformats.org/drawingml/2006/picture">
+                  <pic:nvPicPr>
+                    <pic:cNvPr id="1" name=""/>
+                    <pic:cNvPicPr/>
+                  </pic:nvPicPr>
+                  <pic:blipFill>
+                    <a:blip r:embed="rId83"/>
+                    <a:stretch>
+                      <a:fillRect/>
+                    </a:stretch>
+                  </pic:blipFill>
+                  <pic:spPr>
+                    <a:xfrm>
+                      <a:off x="0" y="0"/>
+                      <a:ext cx="5943600" cy="732790"/>
+                    </a:xfrm>
+                    <a:prstGeom prst="rect">
+                      <a:avLst/>
+                    </a:prstGeom>
+                  </pic:spPr>
+                </pic:pic>
+              </a:graphicData>
+            </a:graphic>
+          </wp:inline>
+        </w:drawing>
+      </w:r>
+    </w:p>
+    <w:p>
+      <w:pPr>
+        <w:pStyle w:val="ListParagraph"/>
+        <w:rPr>
+          <w:rFonts w:ascii="Times New Roman" w:hAnsi="Times New Roman" w:cs="Times New Roman"/>
+          <w:sz w:val="28"/>
+          <w:szCs w:val="28"/>
+        </w:rPr>
+      </w:pPr>
+      <w:r>
+        <w:rPr>
+          <w:rFonts w:ascii="Times New Roman" w:hAnsi="Times New Roman" w:cs="Times New Roman"/>
+          <w:sz w:val="28"/>
+          <w:szCs w:val="28"/>
+        </w:rPr>
+        <w:lastRenderedPageBreak/>
+        <w:drawing>
+          <wp:inline distT="0" distB="0" distL="0" distR="0" wp14:anchorId="1FEBAFCA" wp14:editId="2FC39573">
+            <wp:extent cx="771633" cy="2267266"/>
+            <wp:effectExtent l="0" t="0" r="9525" b="0"/>
+            <wp:docPr id="75" name="Picture 75" descr="Table&#10;&#10;Description automatically generated"/>
+            <wp:cNvGraphicFramePr>
+              <a:graphicFrameLocks xmlns:a="http://schemas.openxmlformats.org/drawingml/2006/main" noChangeAspect="1"/>
+            </wp:cNvGraphicFramePr>
+            <a:graphic xmlns:a="http://schemas.openxmlformats.org/drawingml/2006/main">
+              <a:graphicData uri="http://schemas.openxmlformats.org/drawingml/2006/picture">
+                <pic:pic xmlns:pic="http://schemas.openxmlformats.org/drawingml/2006/picture">
+                  <pic:nvPicPr>
+                    <pic:cNvPr id="75" name="Picture 75" descr="Table&#10;&#10;Description automatically generated"/>
+                    <pic:cNvPicPr/>
+                  </pic:nvPicPr>
+                  <pic:blipFill>
+                    <a:blip r:embed="rId84"/>
+                    <a:stretch>
+                      <a:fillRect/>
+                    </a:stretch>
+                  </pic:blipFill>
+                  <pic:spPr>
+                    <a:xfrm>
+                      <a:off x="0" y="0"/>
+                      <a:ext cx="771633" cy="2267266"/>
+                    </a:xfrm>
+                    <a:prstGeom prst="rect">
+                      <a:avLst/>
+                    </a:prstGeom>
+                  </pic:spPr>
+                </pic:pic>
+              </a:graphicData>
+            </a:graphic>
+          </wp:inline>
+        </w:drawing>
+      </w:r>
+    </w:p>
+    <w:p>
+      <w:pPr>
+        <w:pStyle w:val="ListParagraph"/>
+        <w:numPr>
+          <w:ilvl w:val="0"/>
+          <w:numId w:val="5"/>
+        </w:numPr>
+        <w:rPr>
+          <w:rFonts w:ascii="Times New Roman" w:hAnsi="Times New Roman" w:cs="Times New Roman"/>
+          <w:sz w:val="28"/>
+          <w:szCs w:val="28"/>
+        </w:rPr>
+      </w:pPr>
+      <w:proofErr w:type="spellStart"/>
+      <w:r>
+        <w:rPr>
+          <w:rFonts w:ascii="Times New Roman" w:hAnsi="Times New Roman" w:cs="Times New Roman"/>
+          <w:sz w:val="28"/>
+          <w:szCs w:val="28"/>
+        </w:rPr>
+        <w:t>Chuẩn</w:t>
+      </w:r>
+      <w:proofErr w:type="spellEnd"/>
+      <w:r>
+        <w:rPr>
+          <w:rFonts w:ascii="Times New Roman" w:hAnsi="Times New Roman" w:cs="Times New Roman"/>
+          <w:sz w:val="28"/>
+          <w:szCs w:val="28"/>
+        </w:rPr>
+        <w:t xml:space="preserve"> </w:t>
+      </w:r>
+      <w:proofErr w:type="spellStart"/>
+      <w:r>
+        <w:rPr>
+          <w:rFonts w:ascii="Times New Roman" w:hAnsi="Times New Roman" w:cs="Times New Roman"/>
+          <w:sz w:val="28"/>
+          <w:szCs w:val="28"/>
+        </w:rPr>
+        <w:t>hóa</w:t>
+      </w:r>
+      <w:proofErr w:type="spellEnd"/>
+      <w:r>
+        <w:rPr>
+          <w:rFonts w:ascii="Times New Roman" w:hAnsi="Times New Roman" w:cs="Times New Roman"/>
+          <w:sz w:val="28"/>
+          <w:szCs w:val="28"/>
+        </w:rPr>
+        <w:t xml:space="preserve"> </w:t>
+      </w:r>
+      <w:proofErr w:type="spellStart"/>
+      <w:r>
+        <w:rPr>
+          <w:rFonts w:ascii="Times New Roman" w:hAnsi="Times New Roman" w:cs="Times New Roman"/>
+          <w:sz w:val="28"/>
+          <w:szCs w:val="28"/>
+        </w:rPr>
+        <w:t>thuộc</w:t>
+      </w:r>
+      <w:proofErr w:type="spellEnd"/>
+      <w:r>
+        <w:rPr>
+          <w:rFonts w:ascii="Times New Roman" w:hAnsi="Times New Roman" w:cs="Times New Roman"/>
+          <w:sz w:val="28"/>
+          <w:szCs w:val="28"/>
+        </w:rPr>
+        <w:t xml:space="preserve"> </w:t>
+      </w:r>
+      <w:proofErr w:type="spellStart"/>
+      <w:r>
+        <w:rPr>
+          <w:rFonts w:ascii="Times New Roman" w:hAnsi="Times New Roman" w:cs="Times New Roman"/>
+          <w:sz w:val="28"/>
+          <w:szCs w:val="28"/>
+        </w:rPr>
+        <w:t>tính</w:t>
+      </w:r>
+      <w:proofErr w:type="spellEnd"/>
+      <w:r>
+        <w:rPr>
+          <w:rFonts w:ascii="Times New Roman" w:hAnsi="Times New Roman" w:cs="Times New Roman"/>
+          <w:sz w:val="28"/>
+          <w:szCs w:val="28"/>
+        </w:rPr>
+        <w:t xml:space="preserve"> </w:t>
+      </w:r>
+      <w:proofErr w:type="spellStart"/>
+      <w:r>
+        <w:rPr>
+          <w:rFonts w:ascii="Times New Roman" w:hAnsi="Times New Roman" w:cs="Times New Roman"/>
+          <w:sz w:val="28"/>
+          <w:szCs w:val="28"/>
+        </w:rPr>
+        <w:t>LotFrontage</w:t>
+      </w:r>
+      <w:proofErr w:type="spellEnd"/>
+      <w:r>
+        <w:rPr>
+          <w:rFonts w:ascii="Times New Roman" w:hAnsi="Times New Roman" w:cs="Times New Roman"/>
+          <w:sz w:val="28"/>
+          <w:szCs w:val="28"/>
+        </w:rPr>
+        <w:t xml:space="preserve"> </w:t>
+      </w:r>
+      <w:proofErr w:type="spellStart"/>
+      <w:r>
+        <w:rPr>
+          <w:rFonts w:ascii="Times New Roman" w:hAnsi="Times New Roman" w:cs="Times New Roman"/>
+          <w:sz w:val="28"/>
+          <w:szCs w:val="28"/>
+        </w:rPr>
+        <w:t>dưới</w:t>
+      </w:r>
+      <w:proofErr w:type="spellEnd"/>
+      <w:r>
+        <w:rPr>
+          <w:rFonts w:ascii="Times New Roman" w:hAnsi="Times New Roman" w:cs="Times New Roman"/>
+          <w:sz w:val="28"/>
+          <w:szCs w:val="28"/>
+        </w:rPr>
+        <w:t xml:space="preserve"> </w:t>
+      </w:r>
+      <w:proofErr w:type="spellStart"/>
+      <w:r>
+        <w:rPr>
+          <w:rFonts w:ascii="Times New Roman" w:hAnsi="Times New Roman" w:cs="Times New Roman"/>
+          <w:sz w:val="28"/>
+          <w:szCs w:val="28"/>
+        </w:rPr>
+        <w:t>dạng</w:t>
+      </w:r>
+      <w:proofErr w:type="spellEnd"/>
+      <w:r>
+        <w:rPr>
+          <w:rFonts w:ascii="Times New Roman" w:hAnsi="Times New Roman" w:cs="Times New Roman"/>
+          <w:sz w:val="28"/>
+          <w:szCs w:val="28"/>
+        </w:rPr>
+        <w:t xml:space="preserve"> z-score </w:t>
+      </w:r>
+      <w:proofErr w:type="spellStart"/>
+      <w:r>
+        <w:rPr>
+          <w:rFonts w:ascii="Times New Roman" w:hAnsi="Times New Roman" w:cs="Times New Roman"/>
+          <w:sz w:val="28"/>
+          <w:szCs w:val="28"/>
+        </w:rPr>
+        <w:t>và</w:t>
+      </w:r>
+      <w:proofErr w:type="spellEnd"/>
+      <w:r>
+        <w:rPr>
+          <w:rFonts w:ascii="Times New Roman" w:hAnsi="Times New Roman" w:cs="Times New Roman"/>
+          <w:sz w:val="28"/>
+          <w:szCs w:val="28"/>
+        </w:rPr>
+        <w:t xml:space="preserve"> </w:t>
+      </w:r>
+      <w:proofErr w:type="spellStart"/>
+      <w:r>
+        <w:rPr>
+          <w:rFonts w:ascii="Times New Roman" w:hAnsi="Times New Roman" w:cs="Times New Roman"/>
+          <w:sz w:val="28"/>
+          <w:szCs w:val="28"/>
+        </w:rPr>
+        <w:t>lưu</w:t>
+      </w:r>
+      <w:proofErr w:type="spellEnd"/>
+      <w:r>
+        <w:rPr>
+          <w:rFonts w:ascii="Times New Roman" w:hAnsi="Times New Roman" w:cs="Times New Roman"/>
+          <w:sz w:val="28"/>
+          <w:szCs w:val="28"/>
+        </w:rPr>
+        <w:t xml:space="preserve"> </w:t>
+      </w:r>
+      <w:proofErr w:type="spellStart"/>
+      <w:r>
+        <w:rPr>
+          <w:rFonts w:ascii="Times New Roman" w:hAnsi="Times New Roman" w:cs="Times New Roman"/>
+          <w:sz w:val="28"/>
+          <w:szCs w:val="28"/>
+        </w:rPr>
+        <w:t>vào</w:t>
+      </w:r>
+      <w:proofErr w:type="spellEnd"/>
+      <w:r>
+        <w:rPr>
+          <w:rFonts w:ascii="Times New Roman" w:hAnsi="Times New Roman" w:cs="Times New Roman"/>
+          <w:sz w:val="28"/>
+          <w:szCs w:val="28"/>
+        </w:rPr>
+        <w:t xml:space="preserve"> file z_score_norm.csv</w:t>
+      </w:r>
+    </w:p>
+    <w:p>
+      <w:pPr>
+        <w:pStyle w:val="ListParagraph"/>
+        <w:rPr>
+          <w:rFonts w:ascii="Times New Roman" w:hAnsi="Times New Roman" w:cs="Times New Roman"/>
+          <w:sz w:val="28"/>
+          <w:szCs w:val="28"/>
+        </w:rPr>
+      </w:pPr>
+      <w:r>
+        <w:rPr>
+          <w:rFonts w:ascii="Times New Roman" w:hAnsi="Times New Roman" w:cs="Times New Roman"/>
+          <w:sz w:val="28"/>
+          <w:szCs w:val="28"/>
+        </w:rPr>
+        <w:drawing>
+          <wp:inline distT="0" distB="0" distL="0" distR="0" wp14:anchorId="12B792CF" wp14:editId="4A287109">
+            <wp:extent cx="5943600" cy="753745"/>
+            <wp:effectExtent l="0" t="0" r="0" b="8255"/>
+            <wp:docPr id="78" name="Picture 78" descr="Text&#10;&#10;Description automatically generated"/>
+            <wp:cNvGraphicFramePr>
+              <a:graphicFrameLocks xmlns:a="http://schemas.openxmlformats.org/drawingml/2006/main" noChangeAspect="1"/>
+            </wp:cNvGraphicFramePr>
+            <a:graphic xmlns:a="http://schemas.openxmlformats.org/drawingml/2006/main">
+              <a:graphicData uri="http://schemas.openxmlformats.org/drawingml/2006/picture">
+                <pic:pic xmlns:pic="http://schemas.openxmlformats.org/drawingml/2006/picture">
+                  <pic:nvPicPr>
+                    <pic:cNvPr id="78" name="Picture 78" descr="Text&#10;&#10;Description automatically generated"/>
+                    <pic:cNvPicPr/>
+                  </pic:nvPicPr>
+                  <pic:blipFill>
+                    <a:blip r:embed="rId85"/>
+                    <a:stretch>
+                      <a:fillRect/>
+                    </a:stretch>
+                  </pic:blipFill>
+                  <pic:spPr>
+                    <a:xfrm>
+                      <a:off x="0" y="0"/>
+                      <a:ext cx="5943600" cy="753745"/>
+                    </a:xfrm>
+                    <a:prstGeom prst="rect">
+                      <a:avLst/>
+                    </a:prstGeom>
+                  </pic:spPr>
+                </pic:pic>
+              </a:graphicData>
+            </a:graphic>
+          </wp:inline>
+        </w:drawing>
+      </w:r>
+    </w:p>
+    <w:p>
+      <w:pPr>
+        <w:pStyle w:val="ListParagraph"/>
+        <w:rPr>
+          <w:rFonts w:ascii="Times New Roman" w:hAnsi="Times New Roman" w:cs="Times New Roman"/>
+          <w:sz w:val="28"/>
+          <w:szCs w:val="28"/>
+        </w:rPr>
+      </w:pPr>
+      <w:r>
+        <w:rPr>
+          <w:rFonts w:ascii="Times New Roman" w:hAnsi="Times New Roman" w:cs="Times New Roman"/>
+          <w:sz w:val="28"/>
+          <w:szCs w:val="28"/>
+        </w:rPr>
+        <w:drawing>
+          <wp:inline distT="0" distB="0" distL="0" distR="0" wp14:anchorId="4503B038" wp14:editId="398C24AB">
+            <wp:extent cx="695422" cy="1657581"/>
+            <wp:effectExtent l="0" t="0" r="9525" b="0"/>
+            <wp:docPr id="79" name="Picture 79" descr="Table&#10;&#10;Description automatically generated"/>
+            <wp:cNvGraphicFramePr>
+              <a:graphicFrameLocks xmlns:a="http://schemas.openxmlformats.org/drawingml/2006/main" noChangeAspect="1"/>
+            </wp:cNvGraphicFramePr>
+            <a:graphic xmlns:a="http://schemas.openxmlformats.org/drawingml/2006/main">
+              <a:graphicData uri="http://schemas.openxmlformats.org/drawingml/2006/picture">
+                <pic:pic xmlns:pic="http://schemas.openxmlformats.org/drawingml/2006/picture">
+                  <pic:nvPicPr>
+                    <pic:cNvPr id="79" name="Picture 79" descr="Table&#10;&#10;Description automatically generated"/>
+                    <pic:cNvPicPr/>
+                  </pic:nvPicPr>
+                  <pic:blipFill>
+                    <a:blip r:embed="rId86"/>
+                    <a:stretch>
+                      <a:fillRect/>
+                    </a:stretch>
+                  </pic:blipFill>
+                  <pic:spPr>
+                    <a:xfrm>
+                      <a:off x="0" y="0"/>
+                      <a:ext cx="695422" cy="1657581"/>
+                    </a:xfrm>
+                    <a:prstGeom prst="rect">
+                      <a:avLst/>
+                    </a:prstGeom>
+                  </pic:spPr>
+                </pic:pic>
+              </a:graphicData>
+            </a:graphic>
+          </wp:inline>
+        </w:drawing>
+      </w:r>
+    </w:p>
+    <w:p>
+      <w:pPr>
+        <w:pStyle w:val="ListParagraph"/>
+        <w:numPr>
+          <w:ilvl w:val="0"/>
           <w:numId w:val="19"/>
         </w:numPr>
         <w:rPr>
@@ -52829,6 +53422,484 @@
         <w:t>tính</w:t>
       </w:r>
       <w:proofErr w:type="spellEnd"/>
+    </w:p>
+    <w:p>
+      <w:pPr>
+        <w:pStyle w:val="ListParagraph"/>
+        <w:numPr>
+          <w:ilvl w:val="0"/>
+          <w:numId w:val="5"/>
+        </w:numPr>
+        <w:rPr>
+          <w:rFonts w:ascii="Times New Roman" w:hAnsi="Times New Roman" w:cs="Times New Roman"/>
+          <w:sz w:val="28"/>
+          <w:szCs w:val="28"/>
+        </w:rPr>
+      </w:pPr>
+      <w:proofErr w:type="spellStart"/>
+      <w:r>
+        <w:rPr>
+          <w:rFonts w:ascii="Times New Roman" w:hAnsi="Times New Roman" w:cs="Times New Roman"/>
+          <w:sz w:val="28"/>
+          <w:szCs w:val="28"/>
+        </w:rPr>
+        <w:t>Tạo</w:t>
+      </w:r>
+      <w:proofErr w:type="spellEnd"/>
+      <w:r>
+        <w:rPr>
+          <w:rFonts w:ascii="Times New Roman" w:hAnsi="Times New Roman" w:cs="Times New Roman"/>
+          <w:sz w:val="28"/>
+          <w:szCs w:val="28"/>
+          <w:lang w:val="vi-VN"/>
+        </w:rPr>
+        <w:t xml:space="preserve"> </w:t>
+      </w:r>
+      <w:proofErr w:type="spellStart"/>
+      <w:r>
+        <w:rPr>
+          <w:rFonts w:ascii="Times New Roman" w:hAnsi="Times New Roman" w:cs="Times New Roman"/>
+          <w:sz w:val="28"/>
+          <w:szCs w:val="28"/>
+          <w:lang w:val="vi-VN"/>
+        </w:rPr>
+        <w:t>một</w:t>
+      </w:r>
+      <w:proofErr w:type="spellEnd"/>
+      <w:r>
+        <w:rPr>
+          <w:rFonts w:ascii="Times New Roman" w:hAnsi="Times New Roman" w:cs="Times New Roman"/>
+          <w:sz w:val="28"/>
+          <w:szCs w:val="28"/>
+          <w:lang w:val="vi-VN"/>
+        </w:rPr>
+        <w:t xml:space="preserve"> </w:t>
+      </w:r>
+      <w:proofErr w:type="spellStart"/>
+      <w:r>
+        <w:rPr>
+          <w:rFonts w:ascii="Times New Roman" w:hAnsi="Times New Roman" w:cs="Times New Roman"/>
+          <w:sz w:val="28"/>
+          <w:szCs w:val="28"/>
+          <w:lang w:val="vi-VN"/>
+        </w:rPr>
+        <w:t>thuộc</w:t>
+      </w:r>
+      <w:proofErr w:type="spellEnd"/>
+      <w:r>
+        <w:rPr>
+          <w:rFonts w:ascii="Times New Roman" w:hAnsi="Times New Roman" w:cs="Times New Roman"/>
+          <w:sz w:val="28"/>
+          <w:szCs w:val="28"/>
+          <w:lang w:val="vi-VN"/>
+        </w:rPr>
+        <w:t xml:space="preserve"> tinh </w:t>
+      </w:r>
+      <w:proofErr w:type="spellStart"/>
+      <w:r>
+        <w:rPr>
+          <w:rFonts w:ascii="Times New Roman" w:hAnsi="Times New Roman" w:cs="Times New Roman"/>
+          <w:sz w:val="28"/>
+          <w:szCs w:val="28"/>
+          <w:lang w:val="vi-VN"/>
+        </w:rPr>
+        <w:t>mới</w:t>
+      </w:r>
+      <w:proofErr w:type="spellEnd"/>
+      <w:r>
+        <w:rPr>
+          <w:rFonts w:ascii="Times New Roman" w:hAnsi="Times New Roman" w:cs="Times New Roman"/>
+          <w:sz w:val="28"/>
+          <w:szCs w:val="28"/>
+          <w:lang w:val="vi-VN"/>
+        </w:rPr>
+        <w:t xml:space="preserve"> tên </w:t>
+      </w:r>
+      <w:proofErr w:type="spellStart"/>
+      <w:r>
+        <w:rPr>
+          <w:rFonts w:ascii="Times New Roman" w:hAnsi="Times New Roman" w:cs="Times New Roman"/>
+          <w:sz w:val="28"/>
+          <w:szCs w:val="28"/>
+          <w:lang w:val="vi-VN"/>
+        </w:rPr>
+        <w:t>là</w:t>
+      </w:r>
+      <w:proofErr w:type="spellEnd"/>
+      <w:r>
+        <w:rPr>
+          <w:rFonts w:ascii="Times New Roman" w:hAnsi="Times New Roman" w:cs="Times New Roman"/>
+          <w:sz w:val="28"/>
+          <w:szCs w:val="28"/>
+          <w:lang w:val="vi-VN"/>
+        </w:rPr>
+        <w:t xml:space="preserve"> </w:t>
+      </w:r>
+      <w:proofErr w:type="spellStart"/>
+      <w:r>
+        <w:rPr>
+          <w:rFonts w:ascii="Times New Roman" w:hAnsi="Times New Roman" w:cs="Times New Roman"/>
+          <w:sz w:val="28"/>
+          <w:szCs w:val="28"/>
+          <w:lang w:val="vi-VN"/>
+        </w:rPr>
+        <w:t>newAttribute</w:t>
+      </w:r>
+      <w:proofErr w:type="spellEnd"/>
+      <w:r>
+        <w:rPr>
+          <w:rFonts w:ascii="Times New Roman" w:hAnsi="Times New Roman" w:cs="Times New Roman"/>
+          <w:sz w:val="28"/>
+          <w:szCs w:val="28"/>
+          <w:lang w:val="vi-VN"/>
+        </w:rPr>
+        <w:t xml:space="preserve">, </w:t>
+      </w:r>
+      <w:proofErr w:type="spellStart"/>
+      <w:r>
+        <w:rPr>
+          <w:rFonts w:ascii="Times New Roman" w:hAnsi="Times New Roman" w:cs="Times New Roman"/>
+          <w:sz w:val="28"/>
+          <w:szCs w:val="28"/>
+          <w:lang w:val="vi-VN"/>
+        </w:rPr>
+        <w:t>chứa</w:t>
+      </w:r>
+      <w:proofErr w:type="spellEnd"/>
+      <w:r>
+        <w:rPr>
+          <w:rFonts w:ascii="Times New Roman" w:hAnsi="Times New Roman" w:cs="Times New Roman"/>
+          <w:sz w:val="28"/>
+          <w:szCs w:val="28"/>
+          <w:lang w:val="vi-VN"/>
+        </w:rPr>
+        <w:t xml:space="preserve"> </w:t>
+      </w:r>
+      <w:proofErr w:type="spellStart"/>
+      <w:r>
+        <w:rPr>
+          <w:rFonts w:ascii="Times New Roman" w:hAnsi="Times New Roman" w:cs="Times New Roman"/>
+          <w:sz w:val="28"/>
+          <w:szCs w:val="28"/>
+          <w:lang w:val="vi-VN"/>
+        </w:rPr>
+        <w:t>kết</w:t>
+      </w:r>
+      <w:proofErr w:type="spellEnd"/>
+      <w:r>
+        <w:rPr>
+          <w:rFonts w:ascii="Times New Roman" w:hAnsi="Times New Roman" w:cs="Times New Roman"/>
+          <w:sz w:val="28"/>
+          <w:szCs w:val="28"/>
+          <w:lang w:val="vi-VN"/>
+        </w:rPr>
+        <w:t xml:space="preserve"> </w:t>
+      </w:r>
+      <w:proofErr w:type="spellStart"/>
+      <w:r>
+        <w:rPr>
+          <w:rFonts w:ascii="Times New Roman" w:hAnsi="Times New Roman" w:cs="Times New Roman"/>
+          <w:sz w:val="28"/>
+          <w:szCs w:val="28"/>
+          <w:lang w:val="vi-VN"/>
+        </w:rPr>
+        <w:t>quả</w:t>
+      </w:r>
+      <w:proofErr w:type="spellEnd"/>
+      <w:r>
+        <w:rPr>
+          <w:rFonts w:ascii="Times New Roman" w:hAnsi="Times New Roman" w:cs="Times New Roman"/>
+          <w:sz w:val="28"/>
+          <w:szCs w:val="28"/>
+          <w:lang w:val="vi-VN"/>
+        </w:rPr>
+        <w:t xml:space="preserve"> </w:t>
+      </w:r>
+      <w:proofErr w:type="spellStart"/>
+      <w:r>
+        <w:rPr>
+          <w:rFonts w:ascii="Times New Roman" w:hAnsi="Times New Roman" w:cs="Times New Roman"/>
+          <w:sz w:val="28"/>
+          <w:szCs w:val="28"/>
+          <w:lang w:val="vi-VN"/>
+        </w:rPr>
+        <w:t>của</w:t>
+      </w:r>
+      <w:proofErr w:type="spellEnd"/>
+      <w:r>
+        <w:rPr>
+          <w:rFonts w:ascii="Times New Roman" w:hAnsi="Times New Roman" w:cs="Times New Roman"/>
+          <w:sz w:val="28"/>
+          <w:szCs w:val="28"/>
+          <w:lang w:val="vi-VN"/>
+        </w:rPr>
+        <w:t xml:space="preserve"> </w:t>
+      </w:r>
+      <w:proofErr w:type="spellStart"/>
+      <w:r>
+        <w:rPr>
+          <w:rFonts w:ascii="Times New Roman" w:hAnsi="Times New Roman" w:cs="Times New Roman"/>
+          <w:sz w:val="28"/>
+          <w:szCs w:val="28"/>
+          <w:lang w:val="vi-VN"/>
+        </w:rPr>
+        <w:t>phép</w:t>
+      </w:r>
+      <w:proofErr w:type="spellEnd"/>
+      <w:r>
+        <w:rPr>
+          <w:rFonts w:ascii="Times New Roman" w:hAnsi="Times New Roman" w:cs="Times New Roman"/>
+          <w:sz w:val="28"/>
+          <w:szCs w:val="28"/>
+          <w:lang w:val="vi-VN"/>
+        </w:rPr>
+        <w:t xml:space="preserve"> tinh </w:t>
+      </w:r>
+      <w:proofErr w:type="spellStart"/>
+      <w:r>
+        <w:rPr>
+          <w:rFonts w:ascii="Times New Roman" w:hAnsi="Times New Roman" w:cs="Times New Roman"/>
+          <w:sz w:val="28"/>
+          <w:szCs w:val="28"/>
+          <w:lang w:val="vi-VN"/>
+        </w:rPr>
+        <w:t>giữa</w:t>
+      </w:r>
+      <w:proofErr w:type="spellEnd"/>
+      <w:r>
+        <w:rPr>
+          <w:rFonts w:ascii="Times New Roman" w:hAnsi="Times New Roman" w:cs="Times New Roman"/>
+          <w:sz w:val="28"/>
+          <w:szCs w:val="28"/>
+          <w:lang w:val="vi-VN"/>
+        </w:rPr>
+        <w:t xml:space="preserve"> </w:t>
+      </w:r>
+      <w:proofErr w:type="spellStart"/>
+      <w:r>
+        <w:rPr>
+          <w:rFonts w:ascii="Times New Roman" w:hAnsi="Times New Roman" w:cs="Times New Roman"/>
+          <w:sz w:val="28"/>
+          <w:szCs w:val="28"/>
+          <w:lang w:val="vi-VN"/>
+        </w:rPr>
+        <w:t>các</w:t>
+      </w:r>
+      <w:proofErr w:type="spellEnd"/>
+      <w:r>
+        <w:rPr>
+          <w:rFonts w:ascii="Times New Roman" w:hAnsi="Times New Roman" w:cs="Times New Roman"/>
+          <w:sz w:val="28"/>
+          <w:szCs w:val="28"/>
+          <w:lang w:val="vi-VN"/>
+        </w:rPr>
+        <w:t xml:space="preserve"> </w:t>
+      </w:r>
+      <w:proofErr w:type="spellStart"/>
+      <w:r>
+        <w:rPr>
+          <w:rFonts w:ascii="Times New Roman" w:hAnsi="Times New Roman" w:cs="Times New Roman"/>
+          <w:sz w:val="28"/>
+          <w:szCs w:val="28"/>
+          <w:lang w:val="vi-VN"/>
+        </w:rPr>
+        <w:t>thuộc</w:t>
+      </w:r>
+      <w:proofErr w:type="spellEnd"/>
+      <w:r>
+        <w:rPr>
+          <w:rFonts w:ascii="Times New Roman" w:hAnsi="Times New Roman" w:cs="Times New Roman"/>
+          <w:sz w:val="28"/>
+          <w:szCs w:val="28"/>
+          <w:lang w:val="vi-VN"/>
+        </w:rPr>
+        <w:t xml:space="preserve"> </w:t>
+      </w:r>
+      <w:proofErr w:type="spellStart"/>
+      <w:r>
+        <w:rPr>
+          <w:rFonts w:ascii="Times New Roman" w:hAnsi="Times New Roman" w:cs="Times New Roman"/>
+          <w:sz w:val="28"/>
+          <w:szCs w:val="28"/>
+          <w:lang w:val="vi-VN"/>
+        </w:rPr>
+        <w:t>tính</w:t>
+      </w:r>
+      <w:proofErr w:type="spellEnd"/>
+      <w:r>
+        <w:rPr>
+          <w:rFonts w:ascii="Times New Roman" w:hAnsi="Times New Roman" w:cs="Times New Roman"/>
+          <w:sz w:val="28"/>
+          <w:szCs w:val="28"/>
+          <w:lang w:val="vi-VN"/>
+        </w:rPr>
+        <w:t>: ‘(</w:t>
+      </w:r>
+      <w:proofErr w:type="spellStart"/>
+      <w:r>
+        <w:rPr>
+          <w:rFonts w:ascii="Times New Roman" w:hAnsi="Times New Roman" w:cs="Times New Roman"/>
+          <w:sz w:val="28"/>
+          <w:szCs w:val="28"/>
+          <w:lang w:val="vi-VN"/>
+        </w:rPr>
+        <w:t>MSSubClass</w:t>
+      </w:r>
+      <w:proofErr w:type="spellEnd"/>
+      <w:r>
+        <w:rPr>
+          <w:rFonts w:ascii="Times New Roman" w:hAnsi="Times New Roman" w:cs="Times New Roman"/>
+          <w:sz w:val="28"/>
+          <w:szCs w:val="28"/>
+          <w:lang w:val="vi-VN"/>
+        </w:rPr>
+        <w:t xml:space="preserve"> + </w:t>
+      </w:r>
+      <w:proofErr w:type="spellStart"/>
+      <w:r>
+        <w:rPr>
+          <w:rFonts w:ascii="Times New Roman" w:hAnsi="Times New Roman" w:cs="Times New Roman"/>
+          <w:sz w:val="28"/>
+          <w:szCs w:val="28"/>
+          <w:lang w:val="vi-VN"/>
+        </w:rPr>
+        <w:t>LotFrontage</w:t>
+      </w:r>
+      <w:proofErr w:type="spellEnd"/>
+      <w:r>
+        <w:rPr>
+          <w:rFonts w:ascii="Times New Roman" w:hAnsi="Times New Roman" w:cs="Times New Roman"/>
+          <w:sz w:val="28"/>
+          <w:szCs w:val="28"/>
+          <w:lang w:val="vi-VN"/>
+        </w:rPr>
+        <w:t xml:space="preserve">) * </w:t>
+      </w:r>
+      <w:proofErr w:type="spellStart"/>
+      <w:r>
+        <w:rPr>
+          <w:rFonts w:ascii="Times New Roman" w:hAnsi="Times New Roman" w:cs="Times New Roman"/>
+          <w:sz w:val="28"/>
+          <w:szCs w:val="28"/>
+          <w:lang w:val="vi-VN"/>
+        </w:rPr>
+        <w:t>OverallQual</w:t>
+      </w:r>
+      <w:proofErr w:type="spellEnd"/>
+      <w:r>
+        <w:rPr>
+          <w:rFonts w:ascii="Times New Roman" w:hAnsi="Times New Roman" w:cs="Times New Roman"/>
+          <w:sz w:val="28"/>
+          <w:szCs w:val="28"/>
+          <w:lang w:val="vi-VN"/>
+        </w:rPr>
+        <w:t>’</w:t>
+      </w:r>
+    </w:p>
+    <w:p>
+      <w:pPr>
+        <w:ind w:left="360"/>
+        <w:rPr>
+          <w:rFonts w:ascii="Times New Roman" w:hAnsi="Times New Roman" w:cs="Times New Roman"/>
+          <w:sz w:val="28"/>
+          <w:szCs w:val="28"/>
+        </w:rPr>
+      </w:pPr>
+      <w:r>
+        <w:rPr>
+          <w:rFonts w:ascii="Times New Roman" w:hAnsi="Times New Roman" w:cs="Times New Roman"/>
+          <w:sz w:val="28"/>
+          <w:szCs w:val="28"/>
+        </w:rPr>
+        <w:drawing>
+          <wp:inline distT="0" distB="0" distL="0" distR="0" wp14:anchorId="0FD03911" wp14:editId="70382B7C">
+            <wp:extent cx="5943600" cy="462915"/>
+            <wp:effectExtent l="0" t="0" r="0" b="0"/>
+            <wp:docPr id="80" name="Picture 80"/>
+            <wp:cNvGraphicFramePr>
+              <a:graphicFrameLocks xmlns:a="http://schemas.openxmlformats.org/drawingml/2006/main" noChangeAspect="1"/>
+            </wp:cNvGraphicFramePr>
+            <a:graphic xmlns:a="http://schemas.openxmlformats.org/drawingml/2006/main">
+              <a:graphicData uri="http://schemas.openxmlformats.org/drawingml/2006/picture">
+                <pic:pic xmlns:pic="http://schemas.openxmlformats.org/drawingml/2006/picture">
+                  <pic:nvPicPr>
+                    <pic:cNvPr id="1" name=""/>
+                    <pic:cNvPicPr/>
+                  </pic:nvPicPr>
+                  <pic:blipFill>
+                    <a:blip r:embed="rId87"/>
+                    <a:stretch>
+                      <a:fillRect/>
+                    </a:stretch>
+                  </pic:blipFill>
+                  <pic:spPr>
+                    <a:xfrm>
+                      <a:off x="0" y="0"/>
+                      <a:ext cx="5943600" cy="462915"/>
+                    </a:xfrm>
+                    <a:prstGeom prst="rect">
+                      <a:avLst/>
+                    </a:prstGeom>
+                  </pic:spPr>
+                </pic:pic>
+              </a:graphicData>
+            </a:graphic>
+          </wp:inline>
+        </w:drawing>
+      </w:r>
+    </w:p>
+    <w:p>
+      <w:pPr>
+        <w:ind w:left="360"/>
+        <w:rPr>
+          <w:rFonts w:ascii="Times New Roman" w:hAnsi="Times New Roman" w:cs="Times New Roman"/>
+          <w:sz w:val="28"/>
+          <w:szCs w:val="28"/>
+        </w:rPr>
+      </w:pPr>
+      <w:r>
+        <w:rPr>
+          <w:rFonts w:ascii="Times New Roman" w:hAnsi="Times New Roman" w:cs="Times New Roman"/>
+          <w:sz w:val="28"/>
+          <w:szCs w:val="28"/>
+        </w:rPr>
+        <w:lastRenderedPageBreak/>
+        <w:drawing>
+          <wp:inline distT="0" distB="0" distL="0" distR="0" wp14:anchorId="0498CBB7" wp14:editId="74CBD463">
+            <wp:extent cx="866896" cy="3115110"/>
+            <wp:effectExtent l="0" t="0" r="9525" b="9525"/>
+            <wp:docPr id="81" name="Picture 81" descr="Table&#10;&#10;Description automatically generated with medium confidence"/>
+            <wp:cNvGraphicFramePr>
+              <a:graphicFrameLocks xmlns:a="http://schemas.openxmlformats.org/drawingml/2006/main" noChangeAspect="1"/>
+            </wp:cNvGraphicFramePr>
+            <a:graphic xmlns:a="http://schemas.openxmlformats.org/drawingml/2006/main">
+              <a:graphicData uri="http://schemas.openxmlformats.org/drawingml/2006/picture">
+                <pic:pic xmlns:pic="http://schemas.openxmlformats.org/drawingml/2006/picture">
+                  <pic:nvPicPr>
+                    <pic:cNvPr id="81" name="Picture 81" descr="Table&#10;&#10;Description automatically generated with medium confidence"/>
+                    <pic:cNvPicPr/>
+                  </pic:nvPicPr>
+                  <pic:blipFill>
+                    <a:blip r:embed="rId88"/>
+                    <a:stretch>
+                      <a:fillRect/>
+                    </a:stretch>
+                  </pic:blipFill>
+                  <pic:spPr>
+                    <a:xfrm>
+                      <a:off x="0" y="0"/>
+                      <a:ext cx="866896" cy="3115110"/>
+                    </a:xfrm>
+                    <a:prstGeom prst="rect">
+                      <a:avLst/>
+                    </a:prstGeom>
+                  </pic:spPr>
+                </pic:pic>
+              </a:graphicData>
+            </a:graphic>
+          </wp:inline>
+        </w:drawing>
+      </w:r>
     </w:p>
     <w:sectPr>
       <w:pgSz w:w="12240" w:h="15840"/>

</xml_diff>